<commit_message>
revised emc2-rers template with room for lit cited and also marking key for both tests added
</commit_message>
<xml_diff>
--- a/BIOL4265_emc2.docx
+++ b/BIOL4265_emc2.docx
@@ -386,7 +386,13 @@
     </w:p>
     <w:p>
       <w:r>
-        <w:t>(c) explain a ‘hope for the best’ strategy that maximizes direct benefit to humans and propose an argument for the resilience/recovery/buffering of the system without a big change (i.e. business as usual model).</w:t>
+        <w:rPr>
+          <w:b/>
+        </w:rPr>
+        <w:t>(c)</w:t>
+      </w:r>
+      <w:r>
+        <w:t xml:space="preserve"> explain a ‘hope for the best’ strategy that maximizes direct benefit to humans and propose an argument for the resilience/recovery/buffering of the system without a big change (i.e. business as usual model).</w:t>
       </w:r>
       <w:r>
         <w:tab/>
@@ -470,11 +476,25 @@
     </w:p>
     <w:p>
       <w:r>
-        <w:t>(a) list solutions beginning with the most evident in descending relevance order (exactly like you did every practice day),</w:t>
+        <w:rPr>
+          <w:b/>
+        </w:rPr>
+        <w:t>(a)</w:t>
+      </w:r>
+      <w:r>
+        <w:t xml:space="preserve"> list solutions beginning with the most evident in descending relevance order (exactly like you did every practice day),</w:t>
       </w:r>
       <w:r>
         <w:br/>
-        <w:t xml:space="preserve">(b) propose and explain the rers that is most relevant </w:t>
+      </w:r>
+      <w:r>
+        <w:rPr>
+          <w:b/>
+        </w:rPr>
+        <w:t>(b)</w:t>
+      </w:r>
+      <w:r>
+        <w:t xml:space="preserve"> propose and explain the rers that is most relevant </w:t>
       </w:r>
       <w:r>
         <w:rPr>
@@ -487,7 +507,20 @@
       </w:r>
       <w:r>
         <w:br/>
-        <w:t>(c) cite the research you did to design your rers by providing the citation to two solution papers and include just a single sentence for each explaining why you selected that paper as evidence.</w:t>
+      </w:r>
+      <w:bookmarkStart w:id="0" w:name="_GoBack"/>
+      <w:r>
+        <w:rPr>
+          <w:b/>
+        </w:rPr>
+        <w:t>(c)</w:t>
+      </w:r>
+      <w:r>
+        <w:t xml:space="preserve"> </w:t>
+      </w:r>
+      <w:bookmarkEnd w:id="0"/>
+      <w:r>
+        <w:t>cite the research you did to design your rers by providing the citation to two solution papers and include just a single sentence for each explaining why you selected that paper as evidence.</w:t>
       </w:r>
     </w:p>
     <w:p>
@@ -571,10 +604,27 @@
         <w:t>.</w:t>
       </w:r>
     </w:p>
-    <w:p>
-      <w:bookmarkStart w:id="0" w:name="_GoBack"/>
-      <w:bookmarkEnd w:id="0"/>
-    </w:p>
+    <w:p/>
+    <w:p>
+      <w:r>
+        <w:br w:type="page"/>
+      </w:r>
+    </w:p>
+    <w:p>
+      <w:pPr>
+        <w:rPr>
+          <w:b/>
+        </w:rPr>
+      </w:pPr>
+      <w:r>
+        <w:rPr>
+          <w:b/>
+        </w:rPr>
+        <w:t>Literature Cited (for test days)</w:t>
+      </w:r>
+    </w:p>
+    <w:p/>
+    <w:p/>
     <w:sectPr>
       <w:headerReference w:type="even" r:id="rId8"/>
       <w:headerReference w:type="default" r:id="rId9"/>
@@ -696,7 +746,7 @@
         <w:rStyle w:val="PageNumber"/>
         <w:noProof/>
       </w:rPr>
-      <w:t>4</w:t>
+      <w:t>1</w:t>
     </w:r>
     <w:r>
       <w:rPr>

</xml_diff>